<commit_message>
Push before refactoring to rm readline/writeline
</commit_message>
<xml_diff>
--- a/Foundational Programming.docx
+++ b/Foundational Programming.docx
@@ -2784,6 +2784,132 @@
     </w:p>
     <w:p>
       <w:r>
+        <w:t xml:space="preserve">Info from Slack </w:t>
+      </w:r>
+      <w:proofErr w:type="spellStart"/>
+      <w:r>
+        <w:t>fma</w:t>
+      </w:r>
+      <w:proofErr w:type="spellEnd"/>
+      <w:r>
+        <w:t>-proteges-pub channel:</w:t>
+      </w:r>
+    </w:p>
+    <w:tbl>
+      <w:tblPr>
+        <w:tblStyle w:val="TableGrid"/>
+        <w:tblW w:w="0" w:type="auto"/>
+        <w:tblLook w:val="04A0" w:firstRow="1" w:lastRow="0" w:firstColumn="1" w:lastColumn="0" w:noHBand="0" w:noVBand="1"/>
+      </w:tblPr>
+      <w:tblGrid>
+        <w:gridCol w:w="9017"/>
+      </w:tblGrid>
+      <w:tr>
+        <w:tc>
+          <w:tcPr>
+            <w:tcW w:w="9017" w:type="dxa"/>
+          </w:tcPr>
+          <w:p>
+            <w:pPr>
+              <w:numPr>
+                <w:ilvl w:val="0"/>
+                <w:numId w:val="4"/>
+              </w:numPr>
+              <w:shd w:val="clear" w:color="auto" w:fill="F8F8F8"/>
+              <w:spacing w:before="100" w:beforeAutospacing="1"/>
+              <w:ind w:left="420"/>
+              <w:rPr>
+                <w:rFonts w:ascii="Arial" w:hAnsi="Arial" w:cs="Arial"/>
+                <w:color w:val="1D1C1D"/>
+                <w:sz w:val="23"/>
+                <w:szCs w:val="23"/>
+                <w:lang w:val="en-AU" w:eastAsia="en-GB"/>
+              </w:rPr>
+            </w:pPr>
+            <w:r>
+              <w:rPr>
+                <w:rFonts w:ascii="Arial" w:hAnsi="Arial" w:cs="Arial"/>
+                <w:color w:val="1D1C1D"/>
+                <w:sz w:val="23"/>
+                <w:szCs w:val="23"/>
+                <w:lang w:val="en-AU" w:eastAsia="en-GB"/>
+              </w:rPr>
+              <w:t>private = you don't want any other class to access this.</w:t>
+            </w:r>
+          </w:p>
+          <w:p>
+            <w:pPr>
+              <w:numPr>
+                <w:ilvl w:val="0"/>
+                <w:numId w:val="4"/>
+              </w:numPr>
+              <w:shd w:val="clear" w:color="auto" w:fill="F8F8F8"/>
+              <w:spacing w:before="100" w:beforeAutospacing="1"/>
+              <w:ind w:left="420"/>
+              <w:rPr>
+                <w:rFonts w:ascii="Arial" w:hAnsi="Arial" w:cs="Arial"/>
+                <w:color w:val="1D1C1D"/>
+                <w:sz w:val="23"/>
+                <w:szCs w:val="23"/>
+                <w:lang w:val="en-AU" w:eastAsia="en-GB"/>
+              </w:rPr>
+            </w:pPr>
+            <w:r>
+              <w:rPr>
+                <w:rFonts w:ascii="Arial" w:hAnsi="Arial" w:cs="Arial"/>
+                <w:color w:val="1D1C1D"/>
+                <w:sz w:val="23"/>
+                <w:szCs w:val="23"/>
+                <w:lang w:val="en-AU" w:eastAsia="en-GB"/>
+              </w:rPr>
+              <w:t>internal = you want other classes within the same project (assembly) to access them, but shouldn't be visible to the outer world</w:t>
+            </w:r>
+          </w:p>
+          <w:p>
+            <w:pPr>
+              <w:numPr>
+                <w:ilvl w:val="0"/>
+                <w:numId w:val="4"/>
+              </w:numPr>
+              <w:shd w:val="clear" w:color="auto" w:fill="F8F8F8"/>
+              <w:spacing w:before="100" w:beforeAutospacing="1"/>
+              <w:ind w:left="420"/>
+              <w:rPr>
+                <w:rFonts w:ascii="Arial" w:hAnsi="Arial" w:cs="Arial"/>
+                <w:color w:val="1D1C1D"/>
+                <w:sz w:val="23"/>
+                <w:szCs w:val="23"/>
+                <w:lang w:val="en-AU" w:eastAsia="en-GB"/>
+              </w:rPr>
+            </w:pPr>
+            <w:r>
+              <w:rPr>
+                <w:rFonts w:ascii="Arial" w:hAnsi="Arial" w:cs="Arial"/>
+                <w:color w:val="1D1C1D"/>
+                <w:sz w:val="23"/>
+                <w:szCs w:val="23"/>
+                <w:lang w:val="en-AU" w:eastAsia="en-GB"/>
+              </w:rPr>
+              <w:t>public = visible to the outer world; this is typically used for the things consumed by other projects.</w:t>
+            </w:r>
+          </w:p>
+        </w:tc>
+      </w:tr>
+    </w:tbl>
+    <w:p/>
+    <w:p/>
+    <w:p>
+      <w:pPr>
+        <w:pStyle w:val="Heading2"/>
+      </w:pPr>
+      <w:bookmarkStart w:id="11" w:name="_Toc47530757"/>
+      <w:r>
+        <w:t>Classes – Static Methods vs Instance Methods</w:t>
+      </w:r>
+      <w:bookmarkEnd w:id="11"/>
+    </w:p>
+    <w:p>
+      <w:r>
         <w:t>Write your info here</w:t>
       </w:r>
     </w:p>
@@ -2791,42 +2917,43 @@
       <w:pPr>
         <w:pStyle w:val="Heading2"/>
       </w:pPr>
-      <w:bookmarkStart w:id="11" w:name="_Toc47530757"/>
-      <w:r>
-        <w:t>Classes – Static Methods vs Instance Methods</w:t>
-      </w:r>
-      <w:bookmarkEnd w:id="11"/>
+      <w:bookmarkStart w:id="12" w:name="_Toc47530758"/>
+      <w:r>
+        <w:t>Classes – Constructor and Passing Values through a Constructor</w:t>
+      </w:r>
+      <w:bookmarkEnd w:id="12"/>
     </w:p>
     <w:p>
       <w:r>
         <w:t>Write your info here</w:t>
       </w:r>
     </w:p>
+    <w:p/>
     <w:p>
       <w:pPr>
         <w:pStyle w:val="Heading2"/>
       </w:pPr>
-      <w:bookmarkStart w:id="12" w:name="_Toc47530758"/>
-      <w:r>
-        <w:t>Classes – Constructor and Passing Values through a Constructor</w:t>
-      </w:r>
-      <w:bookmarkEnd w:id="12"/>
+      <w:bookmarkStart w:id="13" w:name="_Toc47530759"/>
+      <w:r>
+        <w:lastRenderedPageBreak/>
+        <w:t>Classes – Private / Protected Variables</w:t>
+      </w:r>
+      <w:bookmarkEnd w:id="13"/>
     </w:p>
     <w:p>
       <w:r>
         <w:t>Write your info here</w:t>
       </w:r>
     </w:p>
-    <w:p/>
     <w:p>
       <w:pPr>
         <w:pStyle w:val="Heading2"/>
       </w:pPr>
-      <w:bookmarkStart w:id="13" w:name="_Toc47530759"/>
-      <w:r>
-        <w:t>Classes – Private / Protected Variables</w:t>
-      </w:r>
-      <w:bookmarkEnd w:id="13"/>
+      <w:bookmarkStart w:id="14" w:name="_Toc47530760"/>
+      <w:r>
+        <w:t>Inheritance with Classes (and why it should usually be avoided)</w:t>
+      </w:r>
+      <w:bookmarkEnd w:id="14"/>
     </w:p>
     <w:p>
       <w:r>
@@ -2837,11 +2964,11 @@
       <w:pPr>
         <w:pStyle w:val="Heading2"/>
       </w:pPr>
-      <w:bookmarkStart w:id="14" w:name="_Toc47530760"/>
-      <w:r>
-        <w:t>Inheritance with Classes (and why it should usually be avoided)</w:t>
-      </w:r>
-      <w:bookmarkEnd w:id="14"/>
+      <w:bookmarkStart w:id="15" w:name="_Toc47530761"/>
+      <w:r>
+        <w:t>Composition with Classes (why this is usually better than Inheritance)</w:t>
+      </w:r>
+      <w:bookmarkEnd w:id="15"/>
     </w:p>
     <w:p>
       <w:r>
@@ -2852,24 +2979,8 @@
       <w:pPr>
         <w:pStyle w:val="Heading2"/>
       </w:pPr>
-      <w:bookmarkStart w:id="15" w:name="_Toc47530761"/>
-      <w:r>
-        <w:t>Composition with Classes (why this is usually better than Inheritance)</w:t>
-      </w:r>
-      <w:bookmarkEnd w:id="15"/>
-    </w:p>
-    <w:p>
-      <w:r>
-        <w:t>Write your info here</w:t>
-      </w:r>
-    </w:p>
-    <w:p>
-      <w:pPr>
-        <w:pStyle w:val="Heading2"/>
-      </w:pPr>
       <w:bookmarkStart w:id="16" w:name="_Toc47530762"/>
       <w:r>
-        <w:lastRenderedPageBreak/>
         <w:t>Interfaces</w:t>
       </w:r>
       <w:bookmarkEnd w:id="16"/>
@@ -4035,6 +4146,7 @@
         <w:pStyle w:val="Heading2"/>
       </w:pPr>
       <w:r>
+        <w:lastRenderedPageBreak/>
         <w:t>Namespace</w:t>
       </w:r>
     </w:p>
@@ -4125,7 +4237,6 @@
         <w:pStyle w:val="Heading2"/>
       </w:pPr>
       <w:r>
-        <w:lastRenderedPageBreak/>
         <w:t>Access Modifiers</w:t>
       </w:r>
     </w:p>
@@ -4552,9 +4663,9 @@
     </w:lvl>
   </w:abstractNum>
   <w:abstractNum w:abstractNumId="1" w15:restartNumberingAfterBreak="0">
-    <w:nsid w:val="3A4E0302"/>
+    <w:nsid w:val="12126670"/>
     <w:multiLevelType w:val="hybridMultilevel"/>
-    <w:tmpl w:val="4B845D84"/>
+    <w:tmpl w:val="41629EDE"/>
     <w:lvl w:ilvl="0" w:tplc="08090001">
       <w:start w:val="1"/>
       <w:numFmt w:val="bullet"/>
@@ -4665,9 +4776,9 @@
     </w:lvl>
   </w:abstractNum>
   <w:abstractNum w:abstractNumId="2" w15:restartNumberingAfterBreak="0">
-    <w:nsid w:val="3E2E2EAF"/>
+    <w:nsid w:val="3A4E0302"/>
     <w:multiLevelType w:val="hybridMultilevel"/>
-    <w:tmpl w:val="6F768904"/>
+    <w:tmpl w:val="4B845D84"/>
     <w:lvl w:ilvl="0" w:tplc="08090001">
       <w:start w:val="1"/>
       <w:numFmt w:val="bullet"/>
@@ -4777,14 +4888,282 @@
       </w:rPr>
     </w:lvl>
   </w:abstractNum>
+  <w:abstractNum w:abstractNumId="3" w15:restartNumberingAfterBreak="0">
+    <w:nsid w:val="3E2E2EAF"/>
+    <w:multiLevelType w:val="hybridMultilevel"/>
+    <w:tmpl w:val="6F768904"/>
+    <w:lvl w:ilvl="0" w:tplc="08090001">
+      <w:start w:val="1"/>
+      <w:numFmt w:val="bullet"/>
+      <w:lvlText w:val=""/>
+      <w:lvlJc w:val="left"/>
+      <w:pPr>
+        <w:ind w:left="720" w:hanging="360"/>
+      </w:pPr>
+      <w:rPr>
+        <w:rFonts w:ascii="Symbol" w:hAnsi="Symbol" w:hint="default"/>
+      </w:rPr>
+    </w:lvl>
+    <w:lvl w:ilvl="1" w:tplc="08090003" w:tentative="1">
+      <w:start w:val="1"/>
+      <w:numFmt w:val="bullet"/>
+      <w:lvlText w:val="o"/>
+      <w:lvlJc w:val="left"/>
+      <w:pPr>
+        <w:ind w:left="1440" w:hanging="360"/>
+      </w:pPr>
+      <w:rPr>
+        <w:rFonts w:ascii="Courier New" w:hAnsi="Courier New" w:cs="Courier New" w:hint="default"/>
+      </w:rPr>
+    </w:lvl>
+    <w:lvl w:ilvl="2" w:tplc="08090005" w:tentative="1">
+      <w:start w:val="1"/>
+      <w:numFmt w:val="bullet"/>
+      <w:lvlText w:val=""/>
+      <w:lvlJc w:val="left"/>
+      <w:pPr>
+        <w:ind w:left="2160" w:hanging="360"/>
+      </w:pPr>
+      <w:rPr>
+        <w:rFonts w:ascii="Wingdings" w:hAnsi="Wingdings" w:hint="default"/>
+      </w:rPr>
+    </w:lvl>
+    <w:lvl w:ilvl="3" w:tplc="08090001" w:tentative="1">
+      <w:start w:val="1"/>
+      <w:numFmt w:val="bullet"/>
+      <w:lvlText w:val=""/>
+      <w:lvlJc w:val="left"/>
+      <w:pPr>
+        <w:ind w:left="2880" w:hanging="360"/>
+      </w:pPr>
+      <w:rPr>
+        <w:rFonts w:ascii="Symbol" w:hAnsi="Symbol" w:hint="default"/>
+      </w:rPr>
+    </w:lvl>
+    <w:lvl w:ilvl="4" w:tplc="08090003" w:tentative="1">
+      <w:start w:val="1"/>
+      <w:numFmt w:val="bullet"/>
+      <w:lvlText w:val="o"/>
+      <w:lvlJc w:val="left"/>
+      <w:pPr>
+        <w:ind w:left="3600" w:hanging="360"/>
+      </w:pPr>
+      <w:rPr>
+        <w:rFonts w:ascii="Courier New" w:hAnsi="Courier New" w:cs="Courier New" w:hint="default"/>
+      </w:rPr>
+    </w:lvl>
+    <w:lvl w:ilvl="5" w:tplc="08090005" w:tentative="1">
+      <w:start w:val="1"/>
+      <w:numFmt w:val="bullet"/>
+      <w:lvlText w:val=""/>
+      <w:lvlJc w:val="left"/>
+      <w:pPr>
+        <w:ind w:left="4320" w:hanging="360"/>
+      </w:pPr>
+      <w:rPr>
+        <w:rFonts w:ascii="Wingdings" w:hAnsi="Wingdings" w:hint="default"/>
+      </w:rPr>
+    </w:lvl>
+    <w:lvl w:ilvl="6" w:tplc="08090001" w:tentative="1">
+      <w:start w:val="1"/>
+      <w:numFmt w:val="bullet"/>
+      <w:lvlText w:val=""/>
+      <w:lvlJc w:val="left"/>
+      <w:pPr>
+        <w:ind w:left="5040" w:hanging="360"/>
+      </w:pPr>
+      <w:rPr>
+        <w:rFonts w:ascii="Symbol" w:hAnsi="Symbol" w:hint="default"/>
+      </w:rPr>
+    </w:lvl>
+    <w:lvl w:ilvl="7" w:tplc="08090003" w:tentative="1">
+      <w:start w:val="1"/>
+      <w:numFmt w:val="bullet"/>
+      <w:lvlText w:val="o"/>
+      <w:lvlJc w:val="left"/>
+      <w:pPr>
+        <w:ind w:left="5760" w:hanging="360"/>
+      </w:pPr>
+      <w:rPr>
+        <w:rFonts w:ascii="Courier New" w:hAnsi="Courier New" w:cs="Courier New" w:hint="default"/>
+      </w:rPr>
+    </w:lvl>
+    <w:lvl w:ilvl="8" w:tplc="08090005" w:tentative="1">
+      <w:start w:val="1"/>
+      <w:numFmt w:val="bullet"/>
+      <w:lvlText w:val=""/>
+      <w:lvlJc w:val="left"/>
+      <w:pPr>
+        <w:ind w:left="6480" w:hanging="360"/>
+      </w:pPr>
+      <w:rPr>
+        <w:rFonts w:ascii="Wingdings" w:hAnsi="Wingdings" w:hint="default"/>
+      </w:rPr>
+    </w:lvl>
+  </w:abstractNum>
+  <w:abstractNum w:abstractNumId="4" w15:restartNumberingAfterBreak="0">
+    <w:nsid w:val="744E2BA5"/>
+    <w:multiLevelType w:val="multilevel"/>
+    <w:tmpl w:val="42BEEBB0"/>
+    <w:lvl w:ilvl="0">
+      <w:start w:val="1"/>
+      <w:numFmt w:val="bullet"/>
+      <w:lvlText w:val=""/>
+      <w:lvlJc w:val="left"/>
+      <w:pPr>
+        <w:tabs>
+          <w:tab w:val="num" w:pos="720"/>
+        </w:tabs>
+        <w:ind w:left="720" w:hanging="360"/>
+      </w:pPr>
+      <w:rPr>
+        <w:rFonts w:ascii="Symbol" w:hAnsi="Symbol" w:hint="default"/>
+        <w:sz w:val="20"/>
+      </w:rPr>
+    </w:lvl>
+    <w:lvl w:ilvl="1" w:tentative="1">
+      <w:start w:val="1"/>
+      <w:numFmt w:val="bullet"/>
+      <w:lvlText w:val="o"/>
+      <w:lvlJc w:val="left"/>
+      <w:pPr>
+        <w:tabs>
+          <w:tab w:val="num" w:pos="1440"/>
+        </w:tabs>
+        <w:ind w:left="1440" w:hanging="360"/>
+      </w:pPr>
+      <w:rPr>
+        <w:rFonts w:ascii="Courier New" w:hAnsi="Courier New" w:hint="default"/>
+        <w:sz w:val="20"/>
+      </w:rPr>
+    </w:lvl>
+    <w:lvl w:ilvl="2" w:tentative="1">
+      <w:start w:val="1"/>
+      <w:numFmt w:val="bullet"/>
+      <w:lvlText w:val=""/>
+      <w:lvlJc w:val="left"/>
+      <w:pPr>
+        <w:tabs>
+          <w:tab w:val="num" w:pos="2160"/>
+        </w:tabs>
+        <w:ind w:left="2160" w:hanging="360"/>
+      </w:pPr>
+      <w:rPr>
+        <w:rFonts w:ascii="Wingdings" w:hAnsi="Wingdings" w:hint="default"/>
+        <w:sz w:val="20"/>
+      </w:rPr>
+    </w:lvl>
+    <w:lvl w:ilvl="3" w:tentative="1">
+      <w:start w:val="1"/>
+      <w:numFmt w:val="bullet"/>
+      <w:lvlText w:val=""/>
+      <w:lvlJc w:val="left"/>
+      <w:pPr>
+        <w:tabs>
+          <w:tab w:val="num" w:pos="2880"/>
+        </w:tabs>
+        <w:ind w:left="2880" w:hanging="360"/>
+      </w:pPr>
+      <w:rPr>
+        <w:rFonts w:ascii="Wingdings" w:hAnsi="Wingdings" w:hint="default"/>
+        <w:sz w:val="20"/>
+      </w:rPr>
+    </w:lvl>
+    <w:lvl w:ilvl="4" w:tentative="1">
+      <w:start w:val="1"/>
+      <w:numFmt w:val="bullet"/>
+      <w:lvlText w:val=""/>
+      <w:lvlJc w:val="left"/>
+      <w:pPr>
+        <w:tabs>
+          <w:tab w:val="num" w:pos="3600"/>
+        </w:tabs>
+        <w:ind w:left="3600" w:hanging="360"/>
+      </w:pPr>
+      <w:rPr>
+        <w:rFonts w:ascii="Wingdings" w:hAnsi="Wingdings" w:hint="default"/>
+        <w:sz w:val="20"/>
+      </w:rPr>
+    </w:lvl>
+    <w:lvl w:ilvl="5" w:tentative="1">
+      <w:start w:val="1"/>
+      <w:numFmt w:val="bullet"/>
+      <w:lvlText w:val=""/>
+      <w:lvlJc w:val="left"/>
+      <w:pPr>
+        <w:tabs>
+          <w:tab w:val="num" w:pos="4320"/>
+        </w:tabs>
+        <w:ind w:left="4320" w:hanging="360"/>
+      </w:pPr>
+      <w:rPr>
+        <w:rFonts w:ascii="Wingdings" w:hAnsi="Wingdings" w:hint="default"/>
+        <w:sz w:val="20"/>
+      </w:rPr>
+    </w:lvl>
+    <w:lvl w:ilvl="6" w:tentative="1">
+      <w:start w:val="1"/>
+      <w:numFmt w:val="bullet"/>
+      <w:lvlText w:val=""/>
+      <w:lvlJc w:val="left"/>
+      <w:pPr>
+        <w:tabs>
+          <w:tab w:val="num" w:pos="5040"/>
+        </w:tabs>
+        <w:ind w:left="5040" w:hanging="360"/>
+      </w:pPr>
+      <w:rPr>
+        <w:rFonts w:ascii="Wingdings" w:hAnsi="Wingdings" w:hint="default"/>
+        <w:sz w:val="20"/>
+      </w:rPr>
+    </w:lvl>
+    <w:lvl w:ilvl="7" w:tentative="1">
+      <w:start w:val="1"/>
+      <w:numFmt w:val="bullet"/>
+      <w:lvlText w:val=""/>
+      <w:lvlJc w:val="left"/>
+      <w:pPr>
+        <w:tabs>
+          <w:tab w:val="num" w:pos="5760"/>
+        </w:tabs>
+        <w:ind w:left="5760" w:hanging="360"/>
+      </w:pPr>
+      <w:rPr>
+        <w:rFonts w:ascii="Wingdings" w:hAnsi="Wingdings" w:hint="default"/>
+        <w:sz w:val="20"/>
+      </w:rPr>
+    </w:lvl>
+    <w:lvl w:ilvl="8" w:tentative="1">
+      <w:start w:val="1"/>
+      <w:numFmt w:val="bullet"/>
+      <w:lvlText w:val=""/>
+      <w:lvlJc w:val="left"/>
+      <w:pPr>
+        <w:tabs>
+          <w:tab w:val="num" w:pos="6480"/>
+        </w:tabs>
+        <w:ind w:left="6480" w:hanging="360"/>
+      </w:pPr>
+      <w:rPr>
+        <w:rFonts w:ascii="Wingdings" w:hAnsi="Wingdings" w:hint="default"/>
+        <w:sz w:val="20"/>
+      </w:rPr>
+    </w:lvl>
+  </w:abstractNum>
   <w:num w:numId="1">
     <w:abstractNumId w:val="0"/>
   </w:num>
   <w:num w:numId="2">
-    <w:abstractNumId w:val="1"/>
+    <w:abstractNumId w:val="2"/>
   </w:num>
   <w:num w:numId="3">
-    <w:abstractNumId w:val="2"/>
+    <w:abstractNumId w:val="3"/>
+  </w:num>
+  <w:num w:numId="4">
+    <w:abstractNumId w:val="4"/>
+  </w:num>
+  <w:num w:numId="5">
+    <w:abstractNumId w:val="1"/>
   </w:num>
 </w:numbering>
 </file>

</xml_diff>

<commit_message>
Small projects using Access Modifiers and Classes
</commit_message>
<xml_diff>
--- a/Foundational Programming.docx
+++ b/Foundational Programming.docx
@@ -2783,6 +2783,11 @@
       <w:bookmarkEnd w:id="10"/>
     </w:p>
     <w:p>
+      <w:pPr>
+        <w:rPr>
+          <w:lang w:val="en-AU" w:eastAsia="en-GB"/>
+        </w:rPr>
+      </w:pPr>
       <w:r>
         <w:t xml:space="preserve">Info from Slack </w:t>
       </w:r>
@@ -2794,7 +2799,11 @@
       <w:r>
         <w:t>-proteges-pub channel:</w:t>
       </w:r>
-    </w:p>
+      <w:r>
+        <w:t xml:space="preserve"> (Post from Tom Hatcher; reply Mahmoud Hanafy.</w:t>
+      </w:r>
+    </w:p>
+    <w:p/>
     <w:tbl>
       <w:tblPr>
         <w:tblStyle w:val="TableGrid"/>

</xml_diff>